<commit_message>
Fixed renamed files and new directory locations.
git-svn-id: https://svn.eiffel.com/eiffelstudio/trunk@85527 8089f293-4706-0410-a29e-feb5c42a2edf
</commit_message>
<xml_diff>
--- a/Src/library/runtime/logging/doc/Arch_Design_and_Impl.docx
+++ b/Src/library/runtime/logging/doc/Arch_Design_and_Impl.docx
@@ -3148,7 +3148,7 @@
             <w10:borderbottom type="single" width="4" shadow="t"/>
             <w10:borderright type="single" width="4" shadow="t"/>
           </v:shape>
-          <o:OLEObject Type="Embed" ProgID="Visio.Drawing.11" ShapeID="_x0000_i1025" DrawAspect="Content" ObjectID="_1358231160" r:id="rId13"/>
+          <o:OLEObject Type="Embed" ProgID="Visio.Drawing.11" ShapeID="_x0000_i1025" DrawAspect="Content" ObjectID="_1358316345" r:id="rId13"/>
         </w:object>
       </w:r>
     </w:p>
@@ -5346,11 +5346,17 @@
       </w:pPr>
       <w:proofErr w:type="spellStart"/>
       <w:r>
-        <w:t>eif_messages.h</w:t>
-      </w:r>
-      <w:proofErr w:type="spellEnd"/>
-      <w:r>
-        <w:t xml:space="preserve"> and eif_messages.dll</w:t>
+        <w:t>eif_eventlog_messages.h</w:t>
+      </w:r>
+      <w:proofErr w:type="spellEnd"/>
+      <w:r>
+        <w:t xml:space="preserve"> and </w:t>
+      </w:r>
+      <w:r>
+        <w:t>eif_eventlog_messages</w:t>
+      </w:r>
+      <w:r>
+        <w:t>.dll</w:t>
       </w:r>
     </w:p>
     <w:p>
@@ -5363,7 +5369,13 @@
       </w:r>
       <w:proofErr w:type="spellEnd"/>
       <w:r>
-        <w:t xml:space="preserve"> -library is executed in the $ISE_EIFFEL\library\logging\writers\</w:t>
+        <w:t xml:space="preserve"> -library is executed in </w:t>
+      </w:r>
+      <w:r>
+        <w:t>the $ISE_EIFFEL\library\logging</w:t>
+      </w:r>
+      <w:r>
+        <w:t>\</w:t>
       </w:r>
       <w:proofErr w:type="spellStart"/>
       <w:r>
@@ -5380,7 +5392,10 @@
       </w:pPr>
       <w:proofErr w:type="spellStart"/>
       <w:r>
-        <w:t>eif_messages.reg</w:t>
+        <w:t>eif_eventlog_messages</w:t>
+      </w:r>
+      <w:r>
+        <w:t>.reg</w:t>
       </w:r>
       <w:proofErr w:type="spellEnd"/>
     </w:p>
@@ -10535,7 +10550,7 @@
 </file>
 
 <file path=customXml/itemProps1.xml><?xml version="1.0" encoding="utf-8"?>
-<ds:datastoreItem xmlns:ds="http://schemas.openxmlformats.org/officeDocument/2006/customXml" ds:itemID="{A80118C4-1D9D-4302-8412-924FBAB50F50}">
+<ds:datastoreItem xmlns:ds="http://schemas.openxmlformats.org/officeDocument/2006/customXml" ds:itemID="{9AD52C44-A9B5-4FC7-90D5-DD63D88A0794}">
   <ds:schemaRefs>
     <ds:schemaRef ds:uri="http://schemas.openxmlformats.org/officeDocument/2006/bibliography"/>
   </ds:schemaRefs>

</xml_diff>